<commit_message>
AlaaEid4Git update file 2
</commit_message>
<xml_diff>
--- a/TestFile.docx
+++ b/TestFile.docx
@@ -4,11 +4,76 @@
   <w:body>
     <w:p>
       <w:r>
-        <w:t xml:space="preserve">Alaa Eid 4 Git </w:t>
+        <w:t xml:space="preserve">Alaa </w:t>
+      </w:r>
+      <w:proofErr w:type="spellStart"/>
+      <w:r>
+        <w:t>Eid</w:t>
+      </w:r>
+      <w:proofErr w:type="spellEnd"/>
+      <w:r>
+        <w:t xml:space="preserve"> 4 </w:t>
+      </w:r>
+      <w:proofErr w:type="spellStart"/>
+      <w:r>
+        <w:t>Git</w:t>
+      </w:r>
+      <w:proofErr w:type="spellEnd"/>
+      <w:r>
+        <w:t xml:space="preserve"> </w:t>
+      </w:r>
+      <w:r>
+        <w:sym w:font="Wingdings" w:char="F0E8"/>
+      </w:r>
+      <w:r>
+        <w:t>2</w:t>
       </w:r>
       <w:r>
         <w:br/>
-        <w:t xml:space="preserve">AlaaEid 4 Work </w:t>
+      </w:r>
+      <w:proofErr w:type="spellStart"/>
+      <w:r>
+        <w:t>AlaaEid</w:t>
+      </w:r>
+      <w:proofErr w:type="spellEnd"/>
+      <w:r>
+        <w:t xml:space="preserve"> 4 Work</w:t>
+      </w:r>
+      <w:r>
+        <w:sym w:font="Wingdings" w:char="F0E8"/>
+      </w:r>
+      <w:r>
+        <w:t>1</w:t>
+      </w:r>
+      <w:r>
+        <w:t xml:space="preserve"> </w:t>
+      </w:r>
+    </w:p>
+    <w:p>
+      <w:r>
+        <w:t xml:space="preserve">Alaa </w:t>
+      </w:r>
+      <w:proofErr w:type="spellStart"/>
+      <w:r>
+        <w:t>Eid</w:t>
+      </w:r>
+      <w:proofErr w:type="spellEnd"/>
+      <w:r>
+        <w:t xml:space="preserve"> 4 </w:t>
+      </w:r>
+      <w:proofErr w:type="spellStart"/>
+      <w:r>
+        <w:t>Git</w:t>
+      </w:r>
+      <w:proofErr w:type="spellEnd"/>
+      <w:r>
+        <w:t xml:space="preserve"> </w:t>
+      </w:r>
+      <w:r>
+        <w:sym w:font="Wingdings" w:char="F0E8"/>
+      </w:r>
+      <w:r>
+        <w:t>2</w:t>
       </w:r>
     </w:p>
     <w:p>

</xml_diff>